<commit_message>
Hechos los ultimos cambios, solo flata el PDF
</commit_message>
<xml_diff>
--- a/Primera entrega trabajo final.docx
+++ b/Primera entrega trabajo final.docx
@@ -103,7 +103,25 @@
           <w:szCs w:val="24"/>
           <w:lang w:eastAsia="es-AR"/>
         </w:rPr>
-        <w:t>Cabe Pablo ()</w:t>
+        <w:t>Cabe Pablo (</w:t>
+      </w:r>
+      <w:r>
+        <w:rPr>
+          <w:rFonts w:eastAsia="Times New Roman" w:cs="Arial"/>
+          <w:color w:val="000000"/>
+          <w:szCs w:val="24"/>
+          <w:lang w:eastAsia="es-AR"/>
+        </w:rPr>
+        <w:t>23056/4</w:t>
+      </w:r>
+      <w:r>
+        <w:rPr>
+          <w:rFonts w:eastAsia="Times New Roman" w:cs="Arial"/>
+          <w:color w:val="000000"/>
+          <w:szCs w:val="24"/>
+          <w:lang w:eastAsia="es-AR"/>
+        </w:rPr>
+        <w:t>)</w:t>
       </w:r>
     </w:p>
     <w:p>
@@ -182,7 +200,7 @@
           <w:szCs w:val="24"/>
           <w:lang w:eastAsia="es-AR"/>
         </w:rPr>
-        <w:t>Mediante este texto se detallará y probará la funcionalidad del trabajo desarrollado desde Program.cs.</w:t>
+        <w:t>Mediante este texto se detallará la funcionalidad del trabajo desarrollado desde Program.cs.</w:t>
       </w:r>
     </w:p>
     <w:p>
@@ -1737,6 +1755,7 @@
           <w:rFonts w:eastAsia="Times New Roman" w:cs="Arial"/>
           <w:color w:val="000000"/>
           <w:szCs w:val="24"/>
+          <w:u w:val="single"/>
           <w:lang w:eastAsia="es-AR"/>
         </w:rPr>
       </w:pPr>
@@ -2014,7 +2033,15 @@
           <w:szCs w:val="24"/>
           <w:lang w:eastAsia="es-AR"/>
         </w:rPr>
-        <w:t>Esta es la salida del método que se debe ejecutar pasados dos segundos. Profe puto.</w:t>
+        <w:t>Esta es la salida del método que se debe ejecutar pasados dos segundos</w:t>
+      </w:r>
+      <w:r>
+        <w:rPr>
+          <w:rFonts w:eastAsia="Times New Roman" w:cs="Arial"/>
+          <w:szCs w:val="24"/>
+          <w:lang w:eastAsia="es-AR"/>
+        </w:rPr>
+        <w:t>.</w:t>
       </w:r>
     </w:p>
     <w:sectPr>

</xml_diff>